<commit_message>
Ajout de quelques informations dans le cahier de charges.
</commit_message>
<xml_diff>
--- a/Cahier des charges/CSSWIKI.docx
+++ b/Cahier des charges/CSSWIKI.docx
@@ -15,7 +15,7 @@
           <w:b/>
           <w:sz w:val="32"/>
         </w:rPr>
-        <w:t>CSSWIKI</w:t>
+        <w:t xml:space="preserve">Le site de référence CSS </w:t>
       </w:r>
     </w:p>
     <w:p>
@@ -31,7 +31,7 @@
           <w:b/>
           <w:sz w:val="32"/>
         </w:rPr>
-        <w:t>+(nom de code)</w:t>
+        <w:t>"cssWIKI"</w:t>
       </w:r>
     </w:p>
     <w:p>
@@ -56,6 +56,12 @@
           <w:sz w:val="24"/>
         </w:rPr>
       </w:pPr>
+      <w:r>
+        <w:rPr>
+          <w:sz w:val="24"/>
+        </w:rPr>
+        <w:t>Dictionnaire en ligne sur le CSS</w:t>
+      </w:r>
     </w:p>
     <w:p/>
     <w:p/>
@@ -102,7 +108,7 @@
                     </pic:cNvPicPr>
                   </pic:nvPicPr>
                   <pic:blipFill>
-                    <a:blip r:embed="rId6"/>
+                    <a:blip r:embed="rId7"/>
                     <a:srcRect/>
                     <a:stretch>
                       <a:fillRect/>
@@ -259,46 +265,234 @@
     <w:p>
       <w:pPr>
         <w:rPr>
+          <w:bCs/>
+        </w:rPr>
+      </w:pPr>
+      <w:r>
+        <w:rPr>
+          <w:bCs/>
+        </w:rPr>
+        <w:t>Site de référence sur le CSS pour les utilisateurs débutants et avancés qui veulent apprendre le CSS et comprendre leurs fonctionnalités.  Le site comprendra des exemple ainsi que la possibilité à l'utilisateur de tester lui-même le code.</w:t>
+      </w:r>
+    </w:p>
+    <w:p>
+      <w:pPr>
+        <w:pStyle w:val="Titre3"/>
+      </w:pPr>
+      <w:r>
+        <w:t>Le promoteur (client)</w:t>
+      </w:r>
+    </w:p>
+    <w:p>
+      <w:r>
+        <w:t xml:space="preserve">Le client désire inciter les gens à apprendre le html et le css pour embaucher des employés qui travailleront </w:t>
+      </w:r>
+      <w:r>
+        <w:t>dans le Front-End. Pour cela, le client veut que le site soit joli à l'oeil pour montrer qu'est-ce que le CSS est capable de faire.</w:t>
+      </w:r>
+    </w:p>
+    <w:p/>
+    <w:p>
+      <w:pPr>
+        <w:pStyle w:val="Titre3"/>
+      </w:pPr>
+      <w:r>
+        <w:t>Le public visé</w:t>
+      </w:r>
+    </w:p>
+    <w:p>
+      <w:r>
+        <w:t>Le public cible sera pour tous les personne qui désirent apprendre le CSS en profondeur, débutant ou intermédiaire. Le site sera en français dû au fait que beaucoup de site de référence existent déjà en anglais.</w:t>
+      </w:r>
+    </w:p>
+    <w:p/>
+    <w:p>
+      <w:pPr>
+        <w:pStyle w:val="Titre3"/>
+      </w:pPr>
+      <w:r>
+        <w:t>Le projet dans son environnement concurrentiel</w:t>
+      </w:r>
+    </w:p>
+    <w:p>
+      <w:r>
+        <w:t>https://www.w3schools.com/css/</w:t>
+      </w:r>
+    </w:p>
+    <w:p>
+      <w:r>
+        <w:t>http://www.csszengarden.com/</w:t>
+      </w:r>
+    </w:p>
+    <w:p>
+      <w:r>
+        <w:t>http://animista.net/</w:t>
+      </w:r>
+    </w:p>
+    <w:p/>
+    <w:p>
+      <w:pPr>
+        <w:rPr>
           <w:b/>
           <w:bCs/>
           <w:sz w:val="36"/>
           <w:szCs w:val="36"/>
         </w:rPr>
       </w:pPr>
-    </w:p>
-    <w:p>
-      <w:pPr>
+      <w:r>
         <w:rPr>
           <w:b/>
           <w:bCs/>
           <w:sz w:val="36"/>
           <w:szCs w:val="36"/>
         </w:rPr>
-      </w:pPr>
-      <w:r>
+        <w:t xml:space="preserve">Les fonctionnalités </w:t>
+      </w:r>
+    </w:p>
+    <w:p>
+      <w:pPr>
+        <w:pStyle w:val="Paragraphedeliste"/>
+        <w:numPr>
+          <w:ilvl w:val="0"/>
+          <w:numId w:val="5"/>
+        </w:numPr>
+      </w:pPr>
+      <w:r>
+        <w:t>Pages de présentation, page équipe</w:t>
+      </w:r>
+    </w:p>
+    <w:p>
+      <w:pPr>
+        <w:pStyle w:val="Paragraphedeliste"/>
+        <w:numPr>
+          <w:ilvl w:val="0"/>
+          <w:numId w:val="5"/>
+        </w:numPr>
+      </w:pPr>
+      <w:r>
+        <w:t>Références</w:t>
+      </w:r>
+      <w:r>
+        <w:tab/>
+      </w:r>
+    </w:p>
+    <w:p>
+      <w:pPr>
+        <w:pStyle w:val="Paragraphedeliste"/>
+        <w:numPr>
+          <w:ilvl w:val="0"/>
+          <w:numId w:val="5"/>
+        </w:numPr>
+      </w:pPr>
+      <w:r>
+        <w:t>Feuilletage : Visiteur</w:t>
+      </w:r>
+    </w:p>
+    <w:p>
+      <w:pPr>
+        <w:pStyle w:val="Paragraphedeliste"/>
+        <w:numPr>
+          <w:ilvl w:val="1"/>
+          <w:numId w:val="6"/>
+        </w:numPr>
+      </w:pPr>
+      <w:r>
+        <w:t>Afficher les références</w:t>
+      </w:r>
+    </w:p>
+    <w:p>
+      <w:pPr>
+        <w:pStyle w:val="Paragraphedeliste"/>
+        <w:numPr>
+          <w:ilvl w:val="1"/>
+          <w:numId w:val="6"/>
+        </w:numPr>
+      </w:pPr>
+      <w:r>
+        <w:t>Afficher détail d'un article</w:t>
+      </w:r>
+    </w:p>
+    <w:p>
+      <w:pPr>
+        <w:pStyle w:val="Paragraphedeliste"/>
+        <w:numPr>
+          <w:ilvl w:val="1"/>
+          <w:numId w:val="6"/>
+        </w:numPr>
+      </w:pPr>
+      <w:r>
+        <w:t>gérer les liens favoris</w:t>
+      </w:r>
+    </w:p>
+    <w:p>
+      <w:pPr>
+        <w:pStyle w:val="Paragraphedeliste"/>
+        <w:numPr>
+          <w:ilvl w:val="0"/>
+          <w:numId w:val="7"/>
+        </w:numPr>
+      </w:pPr>
+      <w:r>
+        <w:t>Page tutoriel (et exemples)</w:t>
+      </w:r>
+    </w:p>
+    <w:p>
+      <w:pPr>
+        <w:pStyle w:val="Paragraphedeliste"/>
+        <w:numPr>
+          <w:ilvl w:val="0"/>
+          <w:numId w:val="7"/>
+        </w:numPr>
+      </w:pPr>
+      <w:r>
+        <w:t>Formulaire de contact (laisser un commentaire, question)</w:t>
+      </w:r>
+    </w:p>
+    <w:p>
+      <w:pPr>
+        <w:pStyle w:val="Paragraphedeliste"/>
+        <w:numPr>
+          <w:ilvl w:val="0"/>
+          <w:numId w:val="7"/>
+        </w:numPr>
+      </w:pPr>
+      <w:r>
+        <w:t>Connexion/ déconnexion</w:t>
+      </w:r>
+    </w:p>
+    <w:p>
+      <w:pPr>
+        <w:pStyle w:val="Paragraphedeliste"/>
+      </w:pPr>
+    </w:p>
+    <w:p>
+      <w:pPr>
+        <w:pStyle w:val="Paragraphedeliste"/>
+        <w:ind w:left="1440"/>
+      </w:pPr>
+    </w:p>
+    <w:p>
+      <w:pPr>
+        <w:pStyle w:val="Paragraphedeliste"/>
+      </w:pPr>
+    </w:p>
+    <w:p>
+      <w:pPr>
+        <w:rPr>
+          <w:rFonts w:cstheme="minorHAnsi"/>
+          <w:bCs/>
+        </w:rPr>
+      </w:pPr>
+    </w:p>
+    <w:p>
+      <w:pPr>
         <w:rPr>
           <w:b/>
           <w:bCs/>
           <w:sz w:val="36"/>
           <w:szCs w:val="36"/>
         </w:rPr>
-        <w:t xml:space="preserve">Les fonctionnalités </w:t>
-      </w:r>
-    </w:p>
-    <w:p>
-      <w:pPr>
-        <w:rPr>
-          <w:rFonts w:cstheme="minorHAnsi"/>
-          <w:bCs/>
-        </w:rPr>
-      </w:pPr>
-      <w:r>
-        <w:rPr>
-          <w:rFonts w:cstheme="minorHAnsi"/>
-          <w:bCs/>
-        </w:rPr>
-        <w:t>Le site cssWIKI permettra...</w:t>
-      </w:r>
+      </w:pPr>
     </w:p>
     <w:p>
       <w:pPr>
@@ -309,66 +503,70 @@
           <w:szCs w:val="36"/>
         </w:rPr>
       </w:pPr>
-    </w:p>
-    <w:p>
-      <w:pPr>
+      <w:r>
         <w:rPr>
           <w:b/>
           <w:bCs/>
           <w:sz w:val="36"/>
           <w:szCs w:val="36"/>
         </w:rPr>
-      </w:pPr>
-      <w:r>
-        <w:rPr>
-          <w:b/>
-          <w:bCs/>
-          <w:sz w:val="36"/>
-          <w:szCs w:val="36"/>
-        </w:rPr>
         <w:t>Éléments techniques</w:t>
       </w:r>
     </w:p>
     <w:p>
       <w:pPr>
+        <w:pStyle w:val="Titre3"/>
+      </w:pPr>
+      <w:r>
+        <w:t xml:space="preserve">Back-end </w:t>
+      </w:r>
+    </w:p>
+    <w:p>
+      <w:pPr>
+        <w:pStyle w:val="Paragraphedeliste"/>
+        <w:numPr>
+          <w:ilvl w:val="0"/>
+          <w:numId w:val="4"/>
+        </w:numPr>
         <w:autoSpaceDE w:val="0"/>
         <w:autoSpaceDN w:val="0"/>
         <w:adjustRightInd w:val="0"/>
         <w:spacing w:after="0" w:line="240" w:lineRule="auto"/>
         <w:rPr>
           <w:rFonts w:ascii="Cambria" w:hAnsi="Cambria" w:cs="Cambria"/>
-          <w:b/>
-          <w:bCs/>
           <w:color w:val="000000"/>
         </w:rPr>
       </w:pPr>
       <w:r>
         <w:rPr>
-          <w:rFonts w:ascii="Cambria" w:hAnsi="Cambria" w:cs="Cambria"/>
-          <w:b/>
-          <w:bCs/>
+          <w:rFonts w:ascii="Calibri" w:hAnsi="Calibri" w:cs="Calibri"/>
           <w:color w:val="000000"/>
         </w:rPr>
-        <w:t xml:space="preserve">Back-end </w:t>
-      </w:r>
-    </w:p>
-    <w:p>
-      <w:pPr>
+        <w:t xml:space="preserve">Serveur Apache (v. 2.0.18 sur Sentora) </w:t>
+      </w:r>
+    </w:p>
+    <w:p>
+      <w:pPr>
+        <w:pStyle w:val="Paragraphedeliste"/>
+        <w:numPr>
+          <w:ilvl w:val="0"/>
+          <w:numId w:val="4"/>
+        </w:numPr>
         <w:autoSpaceDE w:val="0"/>
         <w:autoSpaceDN w:val="0"/>
         <w:adjustRightInd w:val="0"/>
         <w:spacing w:after="0" w:line="240" w:lineRule="auto"/>
         <w:rPr>
-          <w:rFonts w:ascii="Cambria" w:hAnsi="Cambria" w:cs="Cambria"/>
-          <w:color w:val="000000"/>
-        </w:rPr>
-      </w:pPr>
-      <w:r>
-        <w:rPr>
           <w:rFonts w:ascii="Calibri" w:hAnsi="Calibri" w:cs="Calibri"/>
           <w:color w:val="000000"/>
         </w:rPr>
-        <w:t xml:space="preserve">Serveur Apache (v. 2.0.18 sur Sentora) </w:t>
+      </w:pPr>
+      <w:r>
+        <w:rPr>
+          <w:rFonts w:ascii="Calibri" w:hAnsi="Calibri" w:cs="Calibri"/>
+          <w:color w:val="000000"/>
+        </w:rPr>
+        <w:t xml:space="preserve">PHP (v. 5.6.19 sur Sentora) </w:t>
       </w:r>
     </w:p>
     <w:p>
@@ -382,16 +580,22 @@
           <w:color w:val="000000"/>
         </w:rPr>
       </w:pPr>
-      <w:r>
-        <w:rPr>
-          <w:rFonts w:ascii="Calibri" w:hAnsi="Calibri" w:cs="Calibri"/>
-          <w:color w:val="000000"/>
-        </w:rPr>
-        <w:t xml:space="preserve">PHP (v. 5.6.19 sur Sentora) </w:t>
-      </w:r>
-    </w:p>
-    <w:p>
-      <w:pPr>
+    </w:p>
+    <w:p>
+      <w:pPr>
+        <w:pStyle w:val="Titre3"/>
+      </w:pPr>
+      <w:r>
+        <w:t>Front-end</w:t>
+      </w:r>
+    </w:p>
+    <w:p>
+      <w:pPr>
+        <w:pStyle w:val="Paragraphedeliste"/>
+        <w:numPr>
+          <w:ilvl w:val="0"/>
+          <w:numId w:val="2"/>
+        </w:numPr>
         <w:autoSpaceDE w:val="0"/>
         <w:autoSpaceDN w:val="0"/>
         <w:adjustRightInd w:val="0"/>
@@ -399,29 +603,25 @@
         <w:rPr>
           <w:rFonts w:ascii="Calibri" w:hAnsi="Calibri" w:cs="Calibri"/>
           <w:color w:val="000000"/>
-        </w:rPr>
-      </w:pPr>
-    </w:p>
-    <w:p>
-      <w:pPr>
-        <w:rPr>
-          <w:sz w:val="24"/>
-          <w:lang w:val="en-CA"/>
-        </w:rPr>
-      </w:pPr>
-      <w:r>
-        <w:rPr>
-          <w:rFonts w:ascii="Cambria" w:hAnsi="Cambria" w:cs="Cambria"/>
-          <w:b/>
-          <w:bCs/>
+          <w:lang w:val="en-CA"/>
+        </w:rPr>
+      </w:pPr>
+      <w:r>
+        <w:rPr>
+          <w:rFonts w:ascii="Calibri" w:hAnsi="Calibri" w:cs="Calibri"/>
           <w:color w:val="000000"/>
           <w:lang w:val="en-CA"/>
         </w:rPr>
-        <w:t>Front-end</w:t>
-      </w:r>
-    </w:p>
-    <w:p>
-      <w:pPr>
+        <w:t xml:space="preserve">HTML5 </w:t>
+      </w:r>
+    </w:p>
+    <w:p>
+      <w:pPr>
+        <w:pStyle w:val="Paragraphedeliste"/>
+        <w:numPr>
+          <w:ilvl w:val="0"/>
+          <w:numId w:val="2"/>
+        </w:numPr>
         <w:autoSpaceDE w:val="0"/>
         <w:autoSpaceDN w:val="0"/>
         <w:adjustRightInd w:val="0"/>
@@ -438,7 +638,7 @@
           <w:color w:val="000000"/>
           <w:lang w:val="en-CA"/>
         </w:rPr>
-        <w:t xml:space="preserve">HTML5 </w:t>
+        <w:t xml:space="preserve">CSS3 </w:t>
       </w:r>
     </w:p>
     <w:p>
@@ -448,19 +648,258 @@
         <w:adjustRightInd w:val="0"/>
         <w:spacing w:after="0" w:line="240" w:lineRule="auto"/>
         <w:rPr>
+          <w:rFonts w:ascii="Calibri" w:hAnsi="Calibri" w:cs="Calibri"/>
+          <w:color w:val="000000"/>
+          <w:lang w:val="en-CA"/>
+        </w:rPr>
+      </w:pPr>
+    </w:p>
+    <w:p>
+      <w:pPr>
+        <w:pStyle w:val="Titre3"/>
+      </w:pPr>
+      <w:r>
+        <w:t>Navigateurs testés</w:t>
+      </w:r>
+    </w:p>
+    <w:p>
+      <w:pPr>
+        <w:pStyle w:val="Titre4"/>
+      </w:pPr>
+      <w:r>
+        <w:t>Desktop</w:t>
+      </w:r>
+    </w:p>
+    <w:p>
+      <w:pPr>
+        <w:pStyle w:val="Paragraphedeliste"/>
+        <w:numPr>
+          <w:ilvl w:val="0"/>
+          <w:numId w:val="1"/>
+        </w:numPr>
+        <w:rPr>
+          <w:lang w:val="en-CA"/>
+        </w:rPr>
+      </w:pPr>
+      <w:r>
+        <w:rPr>
+          <w:lang w:val="en-CA"/>
+        </w:rPr>
+        <w:t>Firefox (v.</w:t>
+      </w:r>
+      <w:r>
+        <w:rPr>
+          <w:lang w:val="en-CA"/>
+        </w:rPr>
+        <w:t>22</w:t>
+      </w:r>
+      <w:r>
+        <w:rPr>
+          <w:lang w:val="en-CA"/>
+        </w:rPr>
+        <w:t xml:space="preserve"> )</w:t>
+      </w:r>
+    </w:p>
+    <w:p>
+      <w:pPr>
+        <w:pStyle w:val="Paragraphedeliste"/>
+        <w:numPr>
+          <w:ilvl w:val="0"/>
+          <w:numId w:val="1"/>
+        </w:numPr>
+        <w:rPr>
+          <w:lang w:val="en-CA"/>
+        </w:rPr>
+      </w:pPr>
+      <w:r>
+        <w:rPr>
+          <w:lang w:val="en-CA"/>
+        </w:rPr>
+        <w:t>Chrome (v.</w:t>
+      </w:r>
+      <w:r>
+        <w:rPr>
+          <w:lang w:val="en-CA"/>
+        </w:rPr>
+        <w:t>29</w:t>
+      </w:r>
+      <w:r>
+        <w:rPr>
+          <w:lang w:val="en-CA"/>
+        </w:rPr>
+        <w:t>)</w:t>
+      </w:r>
+    </w:p>
+    <w:p>
+      <w:pPr>
+        <w:pStyle w:val="Paragraphedeliste"/>
+        <w:numPr>
+          <w:ilvl w:val="0"/>
+          <w:numId w:val="1"/>
+        </w:numPr>
+        <w:rPr>
+          <w:lang w:val="en-CA"/>
+        </w:rPr>
+      </w:pPr>
+      <w:r>
+        <w:rPr>
+          <w:lang w:val="en-CA"/>
+        </w:rPr>
+        <w:t>IE (v.11)</w:t>
+      </w:r>
+    </w:p>
+    <w:p>
+      <w:pPr>
+        <w:pStyle w:val="Titre4"/>
+        <w:rPr>
+          <w:lang w:val="en-CA"/>
+        </w:rPr>
+      </w:pPr>
+      <w:r>
+        <w:rPr>
+          <w:lang w:val="en-CA"/>
+        </w:rPr>
+        <w:t>Mobile / tablette</w:t>
+      </w:r>
+    </w:p>
+    <w:p>
+      <w:pPr>
+        <w:pStyle w:val="Paragraphedeliste"/>
+        <w:numPr>
+          <w:ilvl w:val="0"/>
+          <w:numId w:val="1"/>
+        </w:numPr>
+        <w:rPr>
+          <w:lang w:val="en-CA"/>
+        </w:rPr>
+      </w:pPr>
+      <w:r>
+        <w:rPr>
+          <w:lang w:val="en-CA"/>
+        </w:rPr>
+        <w:t>chrome</w:t>
+      </w:r>
+      <w:r>
+        <w:rPr>
+          <w:lang w:val="en-CA"/>
+        </w:rPr>
+        <w:t xml:space="preserve"> (v.</w:t>
+      </w:r>
+      <w:r>
+        <w:rPr>
+          <w:lang w:val="en-CA"/>
+        </w:rPr>
+        <w:t xml:space="preserve"> 65.0</w:t>
+      </w:r>
+      <w:r>
+        <w:rPr>
+          <w:lang w:val="en-CA"/>
+        </w:rPr>
+        <w:t>)</w:t>
+      </w:r>
+    </w:p>
+    <w:p>
+      <w:pPr>
+        <w:pStyle w:val="Paragraphedeliste"/>
+        <w:numPr>
+          <w:ilvl w:val="0"/>
+          <w:numId w:val="1"/>
+        </w:numPr>
+        <w:rPr>
+          <w:lang w:val="en-CA"/>
+        </w:rPr>
+      </w:pPr>
+      <w:r>
+        <w:rPr>
+          <w:lang w:val="en-CA"/>
+        </w:rPr>
+        <w:t>firefox</w:t>
+      </w:r>
+      <w:r>
+        <w:rPr>
+          <w:lang w:val="en-CA"/>
+        </w:rPr>
+        <w:t>(v.</w:t>
+      </w:r>
+      <w:r>
+        <w:rPr>
+          <w:lang w:val="en-CA"/>
+        </w:rPr>
+        <w:t>..</w:t>
+      </w:r>
+      <w:r>
+        <w:rPr>
+          <w:lang w:val="en-CA"/>
+        </w:rPr>
+        <w:t>)</w:t>
+      </w:r>
+    </w:p>
+    <w:p>
+      <w:pPr>
+        <w:pStyle w:val="Paragraphedeliste"/>
+        <w:numPr>
+          <w:ilvl w:val="0"/>
+          <w:numId w:val="1"/>
+        </w:numPr>
+        <w:rPr>
+          <w:lang w:val="en-CA"/>
+        </w:rPr>
+      </w:pPr>
+      <w:r>
+        <w:rPr>
+          <w:lang w:val="en-CA"/>
+        </w:rPr>
+        <w:t>safari</w:t>
+      </w:r>
+      <w:r>
+        <w:rPr>
+          <w:lang w:val="en-CA"/>
+        </w:rPr>
+        <w:t>(v.</w:t>
+      </w:r>
+      <w:r>
+        <w:rPr>
+          <w:lang w:val="en-CA"/>
+        </w:rPr>
+        <w:t>10</w:t>
+      </w:r>
+      <w:r>
+        <w:rPr>
+          <w:lang w:val="en-CA"/>
+        </w:rPr>
+        <w:t>)</w:t>
+      </w:r>
+    </w:p>
+    <w:p>
+      <w:pPr>
+        <w:pStyle w:val="Paragraphedeliste"/>
+        <w:numPr>
+          <w:ilvl w:val="0"/>
+          <w:numId w:val="1"/>
+        </w:numPr>
+        <w:rPr>
+          <w:lang w:val="en-CA"/>
+        </w:rPr>
+      </w:pPr>
+      <w:r>
+        <w:rPr>
+          <w:lang w:val="en-CA"/>
+        </w:rPr>
+        <w:t>samsung internet (v. 6.4)</w:t>
+      </w:r>
+    </w:p>
+    <w:p>
+      <w:pPr>
+        <w:autoSpaceDE w:val="0"/>
+        <w:autoSpaceDN w:val="0"/>
+        <w:adjustRightInd w:val="0"/>
+        <w:spacing w:after="0" w:line="240" w:lineRule="auto"/>
+        <w:rPr>
           <w:rFonts w:ascii="Cambria" w:hAnsi="Cambria" w:cs="Cambria"/>
           <w:color w:val="000000"/>
           <w:lang w:val="en-CA"/>
         </w:rPr>
       </w:pPr>
-      <w:r>
-        <w:rPr>
-          <w:rFonts w:ascii="Calibri" w:hAnsi="Calibri" w:cs="Calibri"/>
-          <w:color w:val="000000"/>
-          <w:lang w:val="en-CA"/>
-        </w:rPr>
-        <w:t xml:space="preserve">CSS3 </w:t>
-      </w:r>
     </w:p>
     <w:p>
       <w:pPr>
@@ -476,22 +915,14 @@
     </w:p>
     <w:p>
       <w:pPr>
-        <w:pStyle w:val="Default"/>
-        <w:rPr>
-          <w:rFonts w:ascii="Cambria" w:hAnsi="Cambria" w:cs="Cambria"/>
-          <w:b/>
-          <w:bCs/>
-          <w:sz w:val="22"/>
-          <w:szCs w:val="22"/>
-        </w:rPr>
-      </w:pPr>
-      <w:r>
-        <w:rPr>
-          <w:rFonts w:ascii="Cambria" w:hAnsi="Cambria" w:cs="Cambria"/>
-          <w:b/>
-          <w:bCs/>
-          <w:sz w:val="22"/>
-          <w:szCs w:val="22"/>
+        <w:pStyle w:val="Titre4"/>
+        <w:rPr>
+          <w:lang w:val="en-CA"/>
+        </w:rPr>
+      </w:pPr>
+      <w:r>
+        <w:rPr>
+          <w:lang w:val="en-CA"/>
         </w:rPr>
         <w:t xml:space="preserve">Outils </w:t>
       </w:r>
@@ -509,6 +940,10 @@
     <w:p>
       <w:pPr>
         <w:pStyle w:val="Default"/>
+        <w:numPr>
+          <w:ilvl w:val="0"/>
+          <w:numId w:val="3"/>
+        </w:numPr>
         <w:rPr>
           <w:sz w:val="22"/>
           <w:szCs w:val="22"/>
@@ -525,15 +960,21 @@
     <w:p>
       <w:pPr>
         <w:pStyle w:val="Default"/>
+        <w:numPr>
+          <w:ilvl w:val="0"/>
+          <w:numId w:val="3"/>
+        </w:numPr>
         <w:rPr>
           <w:sz w:val="22"/>
           <w:szCs w:val="22"/>
+          <w:lang w:val="fr-CA"/>
         </w:rPr>
       </w:pPr>
       <w:r>
         <w:rPr>
           <w:sz w:val="22"/>
           <w:szCs w:val="22"/>
+          <w:lang w:val="fr-CA"/>
         </w:rPr>
         <w:t xml:space="preserve">PHPStorm (v. 2016.3.2) </w:t>
       </w:r>
@@ -541,15 +982,21 @@
     <w:p>
       <w:pPr>
         <w:pStyle w:val="Default"/>
+        <w:numPr>
+          <w:ilvl w:val="0"/>
+          <w:numId w:val="3"/>
+        </w:numPr>
         <w:rPr>
           <w:sz w:val="22"/>
           <w:szCs w:val="22"/>
+          <w:lang w:val="fr-CA"/>
         </w:rPr>
       </w:pPr>
       <w:r>
         <w:rPr>
           <w:sz w:val="22"/>
           <w:szCs w:val="22"/>
+          <w:lang w:val="fr-CA"/>
         </w:rPr>
         <w:t xml:space="preserve">Photoshop (v.) </w:t>
       </w:r>
@@ -558,7 +1005,6 @@
       <w:pPr>
         <w:rPr>
           <w:sz w:val="24"/>
-          <w:lang w:val="en-CA"/>
         </w:rPr>
       </w:pPr>
     </w:p>
@@ -599,12 +1045,6 @@
         <w:gridCol w:w="4739"/>
       </w:tblGrid>
       <w:tr>
-        <w:tblPrEx>
-          <w:tblCellMar>
-            <w:top w:w="0" w:type="dxa"/>
-            <w:bottom w:w="0" w:type="dxa"/>
-          </w:tblCellMar>
-        </w:tblPrEx>
         <w:trPr>
           <w:trHeight w:val="140"/>
         </w:trPr>
@@ -650,7 +1090,6 @@
               <w:rPr>
                 <w:rFonts w:ascii="Cambria" w:hAnsi="Cambria" w:cs="Cambria"/>
                 <w:color w:val="000000"/>
-                <w:lang w:val="en-CA"/>
               </w:rPr>
             </w:pPr>
           </w:p>
@@ -668,7 +1107,6 @@
               <w:rPr>
                 <w:rFonts w:ascii="Cambria" w:hAnsi="Cambria" w:cs="Cambria"/>
                 <w:color w:val="000000"/>
-                <w:lang w:val="en-CA"/>
               </w:rPr>
             </w:pPr>
           </w:p>
@@ -718,6 +1156,7 @@
           <w:sz w:val="36"/>
           <w:szCs w:val="36"/>
         </w:rPr>
+        <w:lastRenderedPageBreak/>
         <w:t>Estimation de la durée des travaux et tableau de bord</w:t>
       </w:r>
     </w:p>
@@ -779,6 +1218,835 @@
     </w:p>
   </w:footnote>
 </w:footnotes>
+</file>
+
+<file path=word/numbering.xml><?xml version="1.0" encoding="utf-8"?>
+<w:numbering xmlns:ve="http://schemas.openxmlformats.org/markup-compatibility/2006" xmlns:o="urn:schemas-microsoft-com:office:office" xmlns:r="http://schemas.openxmlformats.org/officeDocument/2006/relationships" xmlns:m="http://schemas.openxmlformats.org/officeDocument/2006/math" xmlns:v="urn:schemas-microsoft-com:vml" xmlns:wp="http://schemas.openxmlformats.org/drawingml/2006/wordprocessingDrawing" xmlns:w10="urn:schemas-microsoft-com:office:word" xmlns:w="http://schemas.openxmlformats.org/wordprocessingml/2006/main" xmlns:wne="http://schemas.microsoft.com/office/word/2006/wordml">
+  <w:abstractNum w:abstractNumId="0">
+    <w:nsid w:val="06422FC9"/>
+    <w:multiLevelType w:val="hybridMultilevel"/>
+    <w:tmpl w:val="DFE0467A"/>
+    <w:lvl w:ilvl="0" w:tplc="F6B645DA">
+      <w:start w:val="1"/>
+      <w:numFmt w:val="bullet"/>
+      <w:lvlText w:val=""/>
+      <w:lvlJc w:val="left"/>
+      <w:pPr>
+        <w:ind w:left="720" w:hanging="360"/>
+      </w:pPr>
+      <w:rPr>
+        <w:rFonts w:ascii="Wingdings" w:hAnsi="Wingdings" w:hint="default"/>
+        <w:sz w:val="22"/>
+        <w:szCs w:val="22"/>
+      </w:rPr>
+    </w:lvl>
+    <w:lvl w:ilvl="1" w:tplc="10090003" w:tentative="1">
+      <w:start w:val="1"/>
+      <w:numFmt w:val="bullet"/>
+      <w:lvlText w:val="o"/>
+      <w:lvlJc w:val="left"/>
+      <w:pPr>
+        <w:ind w:left="1440" w:hanging="360"/>
+      </w:pPr>
+      <w:rPr>
+        <w:rFonts w:ascii="Courier New" w:hAnsi="Courier New" w:cs="Courier New" w:hint="default"/>
+      </w:rPr>
+    </w:lvl>
+    <w:lvl w:ilvl="2" w:tplc="10090005" w:tentative="1">
+      <w:start w:val="1"/>
+      <w:numFmt w:val="bullet"/>
+      <w:lvlText w:val=""/>
+      <w:lvlJc w:val="left"/>
+      <w:pPr>
+        <w:ind w:left="2160" w:hanging="360"/>
+      </w:pPr>
+      <w:rPr>
+        <w:rFonts w:ascii="Wingdings" w:hAnsi="Wingdings" w:hint="default"/>
+      </w:rPr>
+    </w:lvl>
+    <w:lvl w:ilvl="3" w:tplc="10090001" w:tentative="1">
+      <w:start w:val="1"/>
+      <w:numFmt w:val="bullet"/>
+      <w:lvlText w:val=""/>
+      <w:lvlJc w:val="left"/>
+      <w:pPr>
+        <w:ind w:left="2880" w:hanging="360"/>
+      </w:pPr>
+      <w:rPr>
+        <w:rFonts w:ascii="Symbol" w:hAnsi="Symbol" w:hint="default"/>
+      </w:rPr>
+    </w:lvl>
+    <w:lvl w:ilvl="4" w:tplc="10090003" w:tentative="1">
+      <w:start w:val="1"/>
+      <w:numFmt w:val="bullet"/>
+      <w:lvlText w:val="o"/>
+      <w:lvlJc w:val="left"/>
+      <w:pPr>
+        <w:ind w:left="3600" w:hanging="360"/>
+      </w:pPr>
+      <w:rPr>
+        <w:rFonts w:ascii="Courier New" w:hAnsi="Courier New" w:cs="Courier New" w:hint="default"/>
+      </w:rPr>
+    </w:lvl>
+    <w:lvl w:ilvl="5" w:tplc="10090005" w:tentative="1">
+      <w:start w:val="1"/>
+      <w:numFmt w:val="bullet"/>
+      <w:lvlText w:val=""/>
+      <w:lvlJc w:val="left"/>
+      <w:pPr>
+        <w:ind w:left="4320" w:hanging="360"/>
+      </w:pPr>
+      <w:rPr>
+        <w:rFonts w:ascii="Wingdings" w:hAnsi="Wingdings" w:hint="default"/>
+      </w:rPr>
+    </w:lvl>
+    <w:lvl w:ilvl="6" w:tplc="10090001" w:tentative="1">
+      <w:start w:val="1"/>
+      <w:numFmt w:val="bullet"/>
+      <w:lvlText w:val=""/>
+      <w:lvlJc w:val="left"/>
+      <w:pPr>
+        <w:ind w:left="5040" w:hanging="360"/>
+      </w:pPr>
+      <w:rPr>
+        <w:rFonts w:ascii="Symbol" w:hAnsi="Symbol" w:hint="default"/>
+      </w:rPr>
+    </w:lvl>
+    <w:lvl w:ilvl="7" w:tplc="10090003" w:tentative="1">
+      <w:start w:val="1"/>
+      <w:numFmt w:val="bullet"/>
+      <w:lvlText w:val="o"/>
+      <w:lvlJc w:val="left"/>
+      <w:pPr>
+        <w:ind w:left="5760" w:hanging="360"/>
+      </w:pPr>
+      <w:rPr>
+        <w:rFonts w:ascii="Courier New" w:hAnsi="Courier New" w:cs="Courier New" w:hint="default"/>
+      </w:rPr>
+    </w:lvl>
+    <w:lvl w:ilvl="8" w:tplc="10090005" w:tentative="1">
+      <w:start w:val="1"/>
+      <w:numFmt w:val="bullet"/>
+      <w:lvlText w:val=""/>
+      <w:lvlJc w:val="left"/>
+      <w:pPr>
+        <w:ind w:left="6480" w:hanging="360"/>
+      </w:pPr>
+      <w:rPr>
+        <w:rFonts w:ascii="Wingdings" w:hAnsi="Wingdings" w:hint="default"/>
+      </w:rPr>
+    </w:lvl>
+  </w:abstractNum>
+  <w:abstractNum w:abstractNumId="1">
+    <w:nsid w:val="31584548"/>
+    <w:multiLevelType w:val="hybridMultilevel"/>
+    <w:tmpl w:val="509A76EA"/>
+    <w:lvl w:ilvl="0" w:tplc="F6B645DA">
+      <w:start w:val="1"/>
+      <w:numFmt w:val="bullet"/>
+      <w:lvlText w:val=""/>
+      <w:lvlJc w:val="left"/>
+      <w:pPr>
+        <w:ind w:left="720" w:hanging="360"/>
+      </w:pPr>
+      <w:rPr>
+        <w:rFonts w:ascii="Wingdings" w:hAnsi="Wingdings" w:hint="default"/>
+        <w:sz w:val="22"/>
+        <w:szCs w:val="22"/>
+      </w:rPr>
+    </w:lvl>
+    <w:lvl w:ilvl="1" w:tplc="10090003" w:tentative="1">
+      <w:start w:val="1"/>
+      <w:numFmt w:val="bullet"/>
+      <w:lvlText w:val="o"/>
+      <w:lvlJc w:val="left"/>
+      <w:pPr>
+        <w:ind w:left="1440" w:hanging="360"/>
+      </w:pPr>
+      <w:rPr>
+        <w:rFonts w:ascii="Courier New" w:hAnsi="Courier New" w:cs="Courier New" w:hint="default"/>
+      </w:rPr>
+    </w:lvl>
+    <w:lvl w:ilvl="2" w:tplc="10090005" w:tentative="1">
+      <w:start w:val="1"/>
+      <w:numFmt w:val="bullet"/>
+      <w:lvlText w:val=""/>
+      <w:lvlJc w:val="left"/>
+      <w:pPr>
+        <w:ind w:left="2160" w:hanging="360"/>
+      </w:pPr>
+      <w:rPr>
+        <w:rFonts w:ascii="Wingdings" w:hAnsi="Wingdings" w:hint="default"/>
+      </w:rPr>
+    </w:lvl>
+    <w:lvl w:ilvl="3" w:tplc="10090001" w:tentative="1">
+      <w:start w:val="1"/>
+      <w:numFmt w:val="bullet"/>
+      <w:lvlText w:val=""/>
+      <w:lvlJc w:val="left"/>
+      <w:pPr>
+        <w:ind w:left="2880" w:hanging="360"/>
+      </w:pPr>
+      <w:rPr>
+        <w:rFonts w:ascii="Symbol" w:hAnsi="Symbol" w:hint="default"/>
+      </w:rPr>
+    </w:lvl>
+    <w:lvl w:ilvl="4" w:tplc="10090003" w:tentative="1">
+      <w:start w:val="1"/>
+      <w:numFmt w:val="bullet"/>
+      <w:lvlText w:val="o"/>
+      <w:lvlJc w:val="left"/>
+      <w:pPr>
+        <w:ind w:left="3600" w:hanging="360"/>
+      </w:pPr>
+      <w:rPr>
+        <w:rFonts w:ascii="Courier New" w:hAnsi="Courier New" w:cs="Courier New" w:hint="default"/>
+      </w:rPr>
+    </w:lvl>
+    <w:lvl w:ilvl="5" w:tplc="10090005" w:tentative="1">
+      <w:start w:val="1"/>
+      <w:numFmt w:val="bullet"/>
+      <w:lvlText w:val=""/>
+      <w:lvlJc w:val="left"/>
+      <w:pPr>
+        <w:ind w:left="4320" w:hanging="360"/>
+      </w:pPr>
+      <w:rPr>
+        <w:rFonts w:ascii="Wingdings" w:hAnsi="Wingdings" w:hint="default"/>
+      </w:rPr>
+    </w:lvl>
+    <w:lvl w:ilvl="6" w:tplc="10090001" w:tentative="1">
+      <w:start w:val="1"/>
+      <w:numFmt w:val="bullet"/>
+      <w:lvlText w:val=""/>
+      <w:lvlJc w:val="left"/>
+      <w:pPr>
+        <w:ind w:left="5040" w:hanging="360"/>
+      </w:pPr>
+      <w:rPr>
+        <w:rFonts w:ascii="Symbol" w:hAnsi="Symbol" w:hint="default"/>
+      </w:rPr>
+    </w:lvl>
+    <w:lvl w:ilvl="7" w:tplc="10090003" w:tentative="1">
+      <w:start w:val="1"/>
+      <w:numFmt w:val="bullet"/>
+      <w:lvlText w:val="o"/>
+      <w:lvlJc w:val="left"/>
+      <w:pPr>
+        <w:ind w:left="5760" w:hanging="360"/>
+      </w:pPr>
+      <w:rPr>
+        <w:rFonts w:ascii="Courier New" w:hAnsi="Courier New" w:cs="Courier New" w:hint="default"/>
+      </w:rPr>
+    </w:lvl>
+    <w:lvl w:ilvl="8" w:tplc="10090005" w:tentative="1">
+      <w:start w:val="1"/>
+      <w:numFmt w:val="bullet"/>
+      <w:lvlText w:val=""/>
+      <w:lvlJc w:val="left"/>
+      <w:pPr>
+        <w:ind w:left="6480" w:hanging="360"/>
+      </w:pPr>
+      <w:rPr>
+        <w:rFonts w:ascii="Wingdings" w:hAnsi="Wingdings" w:hint="default"/>
+      </w:rPr>
+    </w:lvl>
+  </w:abstractNum>
+  <w:abstractNum w:abstractNumId="2">
+    <w:nsid w:val="3ACF5D5D"/>
+    <w:multiLevelType w:val="hybridMultilevel"/>
+    <w:tmpl w:val="0ABE6062"/>
+    <w:lvl w:ilvl="0" w:tplc="F6B645DA">
+      <w:start w:val="1"/>
+      <w:numFmt w:val="bullet"/>
+      <w:lvlText w:val=""/>
+      <w:lvlJc w:val="left"/>
+      <w:pPr>
+        <w:ind w:left="720" w:hanging="360"/>
+      </w:pPr>
+      <w:rPr>
+        <w:rFonts w:ascii="Wingdings" w:hAnsi="Wingdings" w:hint="default"/>
+        <w:sz w:val="22"/>
+        <w:szCs w:val="22"/>
+      </w:rPr>
+    </w:lvl>
+    <w:lvl w:ilvl="1" w:tplc="10090003" w:tentative="1">
+      <w:start w:val="1"/>
+      <w:numFmt w:val="bullet"/>
+      <w:lvlText w:val="o"/>
+      <w:lvlJc w:val="left"/>
+      <w:pPr>
+        <w:ind w:left="1440" w:hanging="360"/>
+      </w:pPr>
+      <w:rPr>
+        <w:rFonts w:ascii="Courier New" w:hAnsi="Courier New" w:cs="Courier New" w:hint="default"/>
+      </w:rPr>
+    </w:lvl>
+    <w:lvl w:ilvl="2" w:tplc="10090005" w:tentative="1">
+      <w:start w:val="1"/>
+      <w:numFmt w:val="bullet"/>
+      <w:lvlText w:val=""/>
+      <w:lvlJc w:val="left"/>
+      <w:pPr>
+        <w:ind w:left="2160" w:hanging="360"/>
+      </w:pPr>
+      <w:rPr>
+        <w:rFonts w:ascii="Wingdings" w:hAnsi="Wingdings" w:hint="default"/>
+      </w:rPr>
+    </w:lvl>
+    <w:lvl w:ilvl="3" w:tplc="10090001" w:tentative="1">
+      <w:start w:val="1"/>
+      <w:numFmt w:val="bullet"/>
+      <w:lvlText w:val=""/>
+      <w:lvlJc w:val="left"/>
+      <w:pPr>
+        <w:ind w:left="2880" w:hanging="360"/>
+      </w:pPr>
+      <w:rPr>
+        <w:rFonts w:ascii="Symbol" w:hAnsi="Symbol" w:hint="default"/>
+      </w:rPr>
+    </w:lvl>
+    <w:lvl w:ilvl="4" w:tplc="10090003" w:tentative="1">
+      <w:start w:val="1"/>
+      <w:numFmt w:val="bullet"/>
+      <w:lvlText w:val="o"/>
+      <w:lvlJc w:val="left"/>
+      <w:pPr>
+        <w:ind w:left="3600" w:hanging="360"/>
+      </w:pPr>
+      <w:rPr>
+        <w:rFonts w:ascii="Courier New" w:hAnsi="Courier New" w:cs="Courier New" w:hint="default"/>
+      </w:rPr>
+    </w:lvl>
+    <w:lvl w:ilvl="5" w:tplc="10090005" w:tentative="1">
+      <w:start w:val="1"/>
+      <w:numFmt w:val="bullet"/>
+      <w:lvlText w:val=""/>
+      <w:lvlJc w:val="left"/>
+      <w:pPr>
+        <w:ind w:left="4320" w:hanging="360"/>
+      </w:pPr>
+      <w:rPr>
+        <w:rFonts w:ascii="Wingdings" w:hAnsi="Wingdings" w:hint="default"/>
+      </w:rPr>
+    </w:lvl>
+    <w:lvl w:ilvl="6" w:tplc="10090001" w:tentative="1">
+      <w:start w:val="1"/>
+      <w:numFmt w:val="bullet"/>
+      <w:lvlText w:val=""/>
+      <w:lvlJc w:val="left"/>
+      <w:pPr>
+        <w:ind w:left="5040" w:hanging="360"/>
+      </w:pPr>
+      <w:rPr>
+        <w:rFonts w:ascii="Symbol" w:hAnsi="Symbol" w:hint="default"/>
+      </w:rPr>
+    </w:lvl>
+    <w:lvl w:ilvl="7" w:tplc="10090003" w:tentative="1">
+      <w:start w:val="1"/>
+      <w:numFmt w:val="bullet"/>
+      <w:lvlText w:val="o"/>
+      <w:lvlJc w:val="left"/>
+      <w:pPr>
+        <w:ind w:left="5760" w:hanging="360"/>
+      </w:pPr>
+      <w:rPr>
+        <w:rFonts w:ascii="Courier New" w:hAnsi="Courier New" w:cs="Courier New" w:hint="default"/>
+      </w:rPr>
+    </w:lvl>
+    <w:lvl w:ilvl="8" w:tplc="10090005" w:tentative="1">
+      <w:start w:val="1"/>
+      <w:numFmt w:val="bullet"/>
+      <w:lvlText w:val=""/>
+      <w:lvlJc w:val="left"/>
+      <w:pPr>
+        <w:ind w:left="6480" w:hanging="360"/>
+      </w:pPr>
+      <w:rPr>
+        <w:rFonts w:ascii="Wingdings" w:hAnsi="Wingdings" w:hint="default"/>
+      </w:rPr>
+    </w:lvl>
+  </w:abstractNum>
+  <w:abstractNum w:abstractNumId="3">
+    <w:nsid w:val="3F9D21CE"/>
+    <w:multiLevelType w:val="hybridMultilevel"/>
+    <w:tmpl w:val="A880A0D0"/>
+    <w:lvl w:ilvl="0" w:tplc="CA6C094C">
+      <w:start w:val="1"/>
+      <w:numFmt w:val="bullet"/>
+      <w:lvlText w:val=""/>
+      <w:lvlJc w:val="left"/>
+      <w:pPr>
+        <w:ind w:left="720" w:hanging="360"/>
+      </w:pPr>
+      <w:rPr>
+        <w:rFonts w:ascii="Wingdings" w:hAnsi="Wingdings" w:hint="default"/>
+      </w:rPr>
+    </w:lvl>
+    <w:lvl w:ilvl="1" w:tplc="F6B645DA">
+      <w:start w:val="1"/>
+      <w:numFmt w:val="bullet"/>
+      <w:lvlText w:val=""/>
+      <w:lvlJc w:val="left"/>
+      <w:pPr>
+        <w:ind w:left="1440" w:hanging="360"/>
+      </w:pPr>
+      <w:rPr>
+        <w:rFonts w:ascii="Wingdings" w:hAnsi="Wingdings" w:hint="default"/>
+        <w:sz w:val="22"/>
+        <w:szCs w:val="22"/>
+      </w:rPr>
+    </w:lvl>
+    <w:lvl w:ilvl="2" w:tplc="0C0C0005" w:tentative="1">
+      <w:start w:val="1"/>
+      <w:numFmt w:val="bullet"/>
+      <w:lvlText w:val=""/>
+      <w:lvlJc w:val="left"/>
+      <w:pPr>
+        <w:ind w:left="2160" w:hanging="360"/>
+      </w:pPr>
+      <w:rPr>
+        <w:rFonts w:ascii="Wingdings" w:hAnsi="Wingdings" w:hint="default"/>
+      </w:rPr>
+    </w:lvl>
+    <w:lvl w:ilvl="3" w:tplc="0C0C0001" w:tentative="1">
+      <w:start w:val="1"/>
+      <w:numFmt w:val="bullet"/>
+      <w:lvlText w:val=""/>
+      <w:lvlJc w:val="left"/>
+      <w:pPr>
+        <w:ind w:left="2880" w:hanging="360"/>
+      </w:pPr>
+      <w:rPr>
+        <w:rFonts w:ascii="Symbol" w:hAnsi="Symbol" w:hint="default"/>
+      </w:rPr>
+    </w:lvl>
+    <w:lvl w:ilvl="4" w:tplc="0C0C0003" w:tentative="1">
+      <w:start w:val="1"/>
+      <w:numFmt w:val="bullet"/>
+      <w:lvlText w:val="o"/>
+      <w:lvlJc w:val="left"/>
+      <w:pPr>
+        <w:ind w:left="3600" w:hanging="360"/>
+      </w:pPr>
+      <w:rPr>
+        <w:rFonts w:ascii="Courier New" w:hAnsi="Courier New" w:cs="Courier New" w:hint="default"/>
+      </w:rPr>
+    </w:lvl>
+    <w:lvl w:ilvl="5" w:tplc="0C0C0005" w:tentative="1">
+      <w:start w:val="1"/>
+      <w:numFmt w:val="bullet"/>
+      <w:lvlText w:val=""/>
+      <w:lvlJc w:val="left"/>
+      <w:pPr>
+        <w:ind w:left="4320" w:hanging="360"/>
+      </w:pPr>
+      <w:rPr>
+        <w:rFonts w:ascii="Wingdings" w:hAnsi="Wingdings" w:hint="default"/>
+      </w:rPr>
+    </w:lvl>
+    <w:lvl w:ilvl="6" w:tplc="0C0C0001" w:tentative="1">
+      <w:start w:val="1"/>
+      <w:numFmt w:val="bullet"/>
+      <w:lvlText w:val=""/>
+      <w:lvlJc w:val="left"/>
+      <w:pPr>
+        <w:ind w:left="5040" w:hanging="360"/>
+      </w:pPr>
+      <w:rPr>
+        <w:rFonts w:ascii="Symbol" w:hAnsi="Symbol" w:hint="default"/>
+      </w:rPr>
+    </w:lvl>
+    <w:lvl w:ilvl="7" w:tplc="0C0C0003" w:tentative="1">
+      <w:start w:val="1"/>
+      <w:numFmt w:val="bullet"/>
+      <w:lvlText w:val="o"/>
+      <w:lvlJc w:val="left"/>
+      <w:pPr>
+        <w:ind w:left="5760" w:hanging="360"/>
+      </w:pPr>
+      <w:rPr>
+        <w:rFonts w:ascii="Courier New" w:hAnsi="Courier New" w:cs="Courier New" w:hint="default"/>
+      </w:rPr>
+    </w:lvl>
+    <w:lvl w:ilvl="8" w:tplc="0C0C0005" w:tentative="1">
+      <w:start w:val="1"/>
+      <w:numFmt w:val="bullet"/>
+      <w:lvlText w:val=""/>
+      <w:lvlJc w:val="left"/>
+      <w:pPr>
+        <w:ind w:left="6480" w:hanging="360"/>
+      </w:pPr>
+      <w:rPr>
+        <w:rFonts w:ascii="Wingdings" w:hAnsi="Wingdings" w:hint="default"/>
+      </w:rPr>
+    </w:lvl>
+  </w:abstractNum>
+  <w:abstractNum w:abstractNumId="4">
+    <w:nsid w:val="5A9679FA"/>
+    <w:multiLevelType w:val="hybridMultilevel"/>
+    <w:tmpl w:val="7856FF24"/>
+    <w:lvl w:ilvl="0" w:tplc="1009000D">
+      <w:start w:val="1"/>
+      <w:numFmt w:val="bullet"/>
+      <w:lvlText w:val=""/>
+      <w:lvlJc w:val="left"/>
+      <w:pPr>
+        <w:ind w:left="720" w:hanging="360"/>
+      </w:pPr>
+      <w:rPr>
+        <w:rFonts w:ascii="Wingdings" w:hAnsi="Wingdings" w:hint="default"/>
+      </w:rPr>
+    </w:lvl>
+    <w:lvl w:ilvl="1" w:tplc="0C0C0003">
+      <w:start w:val="1"/>
+      <w:numFmt w:val="bullet"/>
+      <w:lvlText w:val="o"/>
+      <w:lvlJc w:val="left"/>
+      <w:pPr>
+        <w:ind w:left="1440" w:hanging="360"/>
+      </w:pPr>
+      <w:rPr>
+        <w:rFonts w:ascii="Courier New" w:hAnsi="Courier New" w:cs="Courier New" w:hint="default"/>
+      </w:rPr>
+    </w:lvl>
+    <w:lvl w:ilvl="2" w:tplc="0C0C0005" w:tentative="1">
+      <w:start w:val="1"/>
+      <w:numFmt w:val="bullet"/>
+      <w:lvlText w:val=""/>
+      <w:lvlJc w:val="left"/>
+      <w:pPr>
+        <w:ind w:left="2160" w:hanging="360"/>
+      </w:pPr>
+      <w:rPr>
+        <w:rFonts w:ascii="Wingdings" w:hAnsi="Wingdings" w:hint="default"/>
+      </w:rPr>
+    </w:lvl>
+    <w:lvl w:ilvl="3" w:tplc="0C0C0001" w:tentative="1">
+      <w:start w:val="1"/>
+      <w:numFmt w:val="bullet"/>
+      <w:lvlText w:val=""/>
+      <w:lvlJc w:val="left"/>
+      <w:pPr>
+        <w:ind w:left="2880" w:hanging="360"/>
+      </w:pPr>
+      <w:rPr>
+        <w:rFonts w:ascii="Symbol" w:hAnsi="Symbol" w:hint="default"/>
+      </w:rPr>
+    </w:lvl>
+    <w:lvl w:ilvl="4" w:tplc="0C0C0003" w:tentative="1">
+      <w:start w:val="1"/>
+      <w:numFmt w:val="bullet"/>
+      <w:lvlText w:val="o"/>
+      <w:lvlJc w:val="left"/>
+      <w:pPr>
+        <w:ind w:left="3600" w:hanging="360"/>
+      </w:pPr>
+      <w:rPr>
+        <w:rFonts w:ascii="Courier New" w:hAnsi="Courier New" w:cs="Courier New" w:hint="default"/>
+      </w:rPr>
+    </w:lvl>
+    <w:lvl w:ilvl="5" w:tplc="0C0C0005" w:tentative="1">
+      <w:start w:val="1"/>
+      <w:numFmt w:val="bullet"/>
+      <w:lvlText w:val=""/>
+      <w:lvlJc w:val="left"/>
+      <w:pPr>
+        <w:ind w:left="4320" w:hanging="360"/>
+      </w:pPr>
+      <w:rPr>
+        <w:rFonts w:ascii="Wingdings" w:hAnsi="Wingdings" w:hint="default"/>
+      </w:rPr>
+    </w:lvl>
+    <w:lvl w:ilvl="6" w:tplc="0C0C0001" w:tentative="1">
+      <w:start w:val="1"/>
+      <w:numFmt w:val="bullet"/>
+      <w:lvlText w:val=""/>
+      <w:lvlJc w:val="left"/>
+      <w:pPr>
+        <w:ind w:left="5040" w:hanging="360"/>
+      </w:pPr>
+      <w:rPr>
+        <w:rFonts w:ascii="Symbol" w:hAnsi="Symbol" w:hint="default"/>
+      </w:rPr>
+    </w:lvl>
+    <w:lvl w:ilvl="7" w:tplc="0C0C0003" w:tentative="1">
+      <w:start w:val="1"/>
+      <w:numFmt w:val="bullet"/>
+      <w:lvlText w:val="o"/>
+      <w:lvlJc w:val="left"/>
+      <w:pPr>
+        <w:ind w:left="5760" w:hanging="360"/>
+      </w:pPr>
+      <w:rPr>
+        <w:rFonts w:ascii="Courier New" w:hAnsi="Courier New" w:cs="Courier New" w:hint="default"/>
+      </w:rPr>
+    </w:lvl>
+    <w:lvl w:ilvl="8" w:tplc="0C0C0005" w:tentative="1">
+      <w:start w:val="1"/>
+      <w:numFmt w:val="bullet"/>
+      <w:lvlText w:val=""/>
+      <w:lvlJc w:val="left"/>
+      <w:pPr>
+        <w:ind w:left="6480" w:hanging="360"/>
+      </w:pPr>
+      <w:rPr>
+        <w:rFonts w:ascii="Wingdings" w:hAnsi="Wingdings" w:hint="default"/>
+      </w:rPr>
+    </w:lvl>
+  </w:abstractNum>
+  <w:abstractNum w:abstractNumId="5">
+    <w:nsid w:val="752259D7"/>
+    <w:multiLevelType w:val="hybridMultilevel"/>
+    <w:tmpl w:val="9A40333E"/>
+    <w:lvl w:ilvl="0" w:tplc="1009000D">
+      <w:start w:val="1"/>
+      <w:numFmt w:val="bullet"/>
+      <w:lvlText w:val=""/>
+      <w:lvlJc w:val="left"/>
+      <w:pPr>
+        <w:ind w:left="720" w:hanging="360"/>
+      </w:pPr>
+      <w:rPr>
+        <w:rFonts w:ascii="Wingdings" w:hAnsi="Wingdings" w:hint="default"/>
+      </w:rPr>
+    </w:lvl>
+    <w:lvl w:ilvl="1" w:tplc="1009000D">
+      <w:start w:val="1"/>
+      <w:numFmt w:val="bullet"/>
+      <w:lvlText w:val=""/>
+      <w:lvlJc w:val="left"/>
+      <w:pPr>
+        <w:ind w:left="1440" w:hanging="360"/>
+      </w:pPr>
+      <w:rPr>
+        <w:rFonts w:ascii="Wingdings" w:hAnsi="Wingdings" w:hint="default"/>
+        <w:sz w:val="22"/>
+        <w:szCs w:val="22"/>
+      </w:rPr>
+    </w:lvl>
+    <w:lvl w:ilvl="2" w:tplc="0C0C0005" w:tentative="1">
+      <w:start w:val="1"/>
+      <w:numFmt w:val="bullet"/>
+      <w:lvlText w:val=""/>
+      <w:lvlJc w:val="left"/>
+      <w:pPr>
+        <w:ind w:left="2160" w:hanging="360"/>
+      </w:pPr>
+      <w:rPr>
+        <w:rFonts w:ascii="Wingdings" w:hAnsi="Wingdings" w:hint="default"/>
+      </w:rPr>
+    </w:lvl>
+    <w:lvl w:ilvl="3" w:tplc="0C0C0001" w:tentative="1">
+      <w:start w:val="1"/>
+      <w:numFmt w:val="bullet"/>
+      <w:lvlText w:val=""/>
+      <w:lvlJc w:val="left"/>
+      <w:pPr>
+        <w:ind w:left="2880" w:hanging="360"/>
+      </w:pPr>
+      <w:rPr>
+        <w:rFonts w:ascii="Symbol" w:hAnsi="Symbol" w:hint="default"/>
+      </w:rPr>
+    </w:lvl>
+    <w:lvl w:ilvl="4" w:tplc="0C0C0003" w:tentative="1">
+      <w:start w:val="1"/>
+      <w:numFmt w:val="bullet"/>
+      <w:lvlText w:val="o"/>
+      <w:lvlJc w:val="left"/>
+      <w:pPr>
+        <w:ind w:left="3600" w:hanging="360"/>
+      </w:pPr>
+      <w:rPr>
+        <w:rFonts w:ascii="Courier New" w:hAnsi="Courier New" w:cs="Courier New" w:hint="default"/>
+      </w:rPr>
+    </w:lvl>
+    <w:lvl w:ilvl="5" w:tplc="0C0C0005" w:tentative="1">
+      <w:start w:val="1"/>
+      <w:numFmt w:val="bullet"/>
+      <w:lvlText w:val=""/>
+      <w:lvlJc w:val="left"/>
+      <w:pPr>
+        <w:ind w:left="4320" w:hanging="360"/>
+      </w:pPr>
+      <w:rPr>
+        <w:rFonts w:ascii="Wingdings" w:hAnsi="Wingdings" w:hint="default"/>
+      </w:rPr>
+    </w:lvl>
+    <w:lvl w:ilvl="6" w:tplc="0C0C0001" w:tentative="1">
+      <w:start w:val="1"/>
+      <w:numFmt w:val="bullet"/>
+      <w:lvlText w:val=""/>
+      <w:lvlJc w:val="left"/>
+      <w:pPr>
+        <w:ind w:left="5040" w:hanging="360"/>
+      </w:pPr>
+      <w:rPr>
+        <w:rFonts w:ascii="Symbol" w:hAnsi="Symbol" w:hint="default"/>
+      </w:rPr>
+    </w:lvl>
+    <w:lvl w:ilvl="7" w:tplc="0C0C0003" w:tentative="1">
+      <w:start w:val="1"/>
+      <w:numFmt w:val="bullet"/>
+      <w:lvlText w:val="o"/>
+      <w:lvlJc w:val="left"/>
+      <w:pPr>
+        <w:ind w:left="5760" w:hanging="360"/>
+      </w:pPr>
+      <w:rPr>
+        <w:rFonts w:ascii="Courier New" w:hAnsi="Courier New" w:cs="Courier New" w:hint="default"/>
+      </w:rPr>
+    </w:lvl>
+    <w:lvl w:ilvl="8" w:tplc="0C0C0005" w:tentative="1">
+      <w:start w:val="1"/>
+      <w:numFmt w:val="bullet"/>
+      <w:lvlText w:val=""/>
+      <w:lvlJc w:val="left"/>
+      <w:pPr>
+        <w:ind w:left="6480" w:hanging="360"/>
+      </w:pPr>
+      <w:rPr>
+        <w:rFonts w:ascii="Wingdings" w:hAnsi="Wingdings" w:hint="default"/>
+      </w:rPr>
+    </w:lvl>
+  </w:abstractNum>
+  <w:abstractNum w:abstractNumId="6">
+    <w:nsid w:val="7A6E28D3"/>
+    <w:multiLevelType w:val="hybridMultilevel"/>
+    <w:tmpl w:val="BC3A8C1E"/>
+    <w:lvl w:ilvl="0" w:tplc="CA6C094C">
+      <w:start w:val="1"/>
+      <w:numFmt w:val="bullet"/>
+      <w:lvlText w:val=""/>
+      <w:lvlJc w:val="left"/>
+      <w:pPr>
+        <w:ind w:left="720" w:hanging="360"/>
+      </w:pPr>
+      <w:rPr>
+        <w:rFonts w:ascii="Wingdings" w:hAnsi="Wingdings" w:hint="default"/>
+      </w:rPr>
+    </w:lvl>
+    <w:lvl w:ilvl="1" w:tplc="1009000D">
+      <w:start w:val="1"/>
+      <w:numFmt w:val="bullet"/>
+      <w:lvlText w:val=""/>
+      <w:lvlJc w:val="left"/>
+      <w:pPr>
+        <w:ind w:left="1440" w:hanging="360"/>
+      </w:pPr>
+      <w:rPr>
+        <w:rFonts w:ascii="Wingdings" w:hAnsi="Wingdings" w:hint="default"/>
+        <w:sz w:val="22"/>
+        <w:szCs w:val="22"/>
+      </w:rPr>
+    </w:lvl>
+    <w:lvl w:ilvl="2" w:tplc="0C0C0005" w:tentative="1">
+      <w:start w:val="1"/>
+      <w:numFmt w:val="bullet"/>
+      <w:lvlText w:val=""/>
+      <w:lvlJc w:val="left"/>
+      <w:pPr>
+        <w:ind w:left="2160" w:hanging="360"/>
+      </w:pPr>
+      <w:rPr>
+        <w:rFonts w:ascii="Wingdings" w:hAnsi="Wingdings" w:hint="default"/>
+      </w:rPr>
+    </w:lvl>
+    <w:lvl w:ilvl="3" w:tplc="0C0C0001" w:tentative="1">
+      <w:start w:val="1"/>
+      <w:numFmt w:val="bullet"/>
+      <w:lvlText w:val=""/>
+      <w:lvlJc w:val="left"/>
+      <w:pPr>
+        <w:ind w:left="2880" w:hanging="360"/>
+      </w:pPr>
+      <w:rPr>
+        <w:rFonts w:ascii="Symbol" w:hAnsi="Symbol" w:hint="default"/>
+      </w:rPr>
+    </w:lvl>
+    <w:lvl w:ilvl="4" w:tplc="0C0C0003" w:tentative="1">
+      <w:start w:val="1"/>
+      <w:numFmt w:val="bullet"/>
+      <w:lvlText w:val="o"/>
+      <w:lvlJc w:val="left"/>
+      <w:pPr>
+        <w:ind w:left="3600" w:hanging="360"/>
+      </w:pPr>
+      <w:rPr>
+        <w:rFonts w:ascii="Courier New" w:hAnsi="Courier New" w:cs="Courier New" w:hint="default"/>
+      </w:rPr>
+    </w:lvl>
+    <w:lvl w:ilvl="5" w:tplc="0C0C0005" w:tentative="1">
+      <w:start w:val="1"/>
+      <w:numFmt w:val="bullet"/>
+      <w:lvlText w:val=""/>
+      <w:lvlJc w:val="left"/>
+      <w:pPr>
+        <w:ind w:left="4320" w:hanging="360"/>
+      </w:pPr>
+      <w:rPr>
+        <w:rFonts w:ascii="Wingdings" w:hAnsi="Wingdings" w:hint="default"/>
+      </w:rPr>
+    </w:lvl>
+    <w:lvl w:ilvl="6" w:tplc="0C0C0001" w:tentative="1">
+      <w:start w:val="1"/>
+      <w:numFmt w:val="bullet"/>
+      <w:lvlText w:val=""/>
+      <w:lvlJc w:val="left"/>
+      <w:pPr>
+        <w:ind w:left="5040" w:hanging="360"/>
+      </w:pPr>
+      <w:rPr>
+        <w:rFonts w:ascii="Symbol" w:hAnsi="Symbol" w:hint="default"/>
+      </w:rPr>
+    </w:lvl>
+    <w:lvl w:ilvl="7" w:tplc="0C0C0003" w:tentative="1">
+      <w:start w:val="1"/>
+      <w:numFmt w:val="bullet"/>
+      <w:lvlText w:val="o"/>
+      <w:lvlJc w:val="left"/>
+      <w:pPr>
+        <w:ind w:left="5760" w:hanging="360"/>
+      </w:pPr>
+      <w:rPr>
+        <w:rFonts w:ascii="Courier New" w:hAnsi="Courier New" w:cs="Courier New" w:hint="default"/>
+      </w:rPr>
+    </w:lvl>
+    <w:lvl w:ilvl="8" w:tplc="0C0C0005" w:tentative="1">
+      <w:start w:val="1"/>
+      <w:numFmt w:val="bullet"/>
+      <w:lvlText w:val=""/>
+      <w:lvlJc w:val="left"/>
+      <w:pPr>
+        <w:ind w:left="6480" w:hanging="360"/>
+      </w:pPr>
+      <w:rPr>
+        <w:rFonts w:ascii="Wingdings" w:hAnsi="Wingdings" w:hint="default"/>
+      </w:rPr>
+    </w:lvl>
+  </w:abstractNum>
+  <w:num w:numId="1">
+    <w:abstractNumId w:val="3"/>
+  </w:num>
+  <w:num w:numId="2">
+    <w:abstractNumId w:val="0"/>
+  </w:num>
+  <w:num w:numId="3">
+    <w:abstractNumId w:val="1"/>
+  </w:num>
+  <w:num w:numId="4">
+    <w:abstractNumId w:val="2"/>
+  </w:num>
+  <w:num w:numId="5">
+    <w:abstractNumId w:val="4"/>
+  </w:num>
+  <w:num w:numId="6">
+    <w:abstractNumId w:val="6"/>
+  </w:num>
+  <w:num w:numId="7">
+    <w:abstractNumId w:val="5"/>
+  </w:num>
+</w:numbering>
 </file>
 
 <file path=word/styles.xml><?xml version="1.0" encoding="utf-8"?>
@@ -945,6 +2213,52 @@
       <w:lang w:val="fr-CA"/>
     </w:rPr>
   </w:style>
+  <w:style w:type="paragraph" w:styleId="Titre3">
+    <w:name w:val="heading 3"/>
+    <w:basedOn w:val="Normal"/>
+    <w:next w:val="Normal"/>
+    <w:link w:val="Titre3Car"/>
+    <w:uiPriority w:val="9"/>
+    <w:unhideWhenUsed/>
+    <w:qFormat/>
+    <w:rsid w:val="00BB0BDD"/>
+    <w:pPr>
+      <w:keepNext/>
+      <w:keepLines/>
+      <w:spacing w:before="200" w:after="0"/>
+      <w:outlineLvl w:val="2"/>
+    </w:pPr>
+    <w:rPr>
+      <w:rFonts w:asciiTheme="majorHAnsi" w:eastAsiaTheme="majorEastAsia" w:hAnsiTheme="majorHAnsi" w:cstheme="majorBidi"/>
+      <w:b/>
+      <w:bCs/>
+      <w:color w:val="4F81BD" w:themeColor="accent1"/>
+    </w:rPr>
+  </w:style>
+  <w:style w:type="paragraph" w:styleId="Titre4">
+    <w:name w:val="heading 4"/>
+    <w:basedOn w:val="Normal"/>
+    <w:next w:val="Normal"/>
+    <w:link w:val="Titre4Car"/>
+    <w:uiPriority w:val="9"/>
+    <w:unhideWhenUsed/>
+    <w:qFormat/>
+    <w:rsid w:val="00BB0BDD"/>
+    <w:pPr>
+      <w:keepNext/>
+      <w:keepLines/>
+      <w:spacing w:before="200" w:after="0"/>
+      <w:outlineLvl w:val="3"/>
+    </w:pPr>
+    <w:rPr>
+      <w:rFonts w:asciiTheme="majorHAnsi" w:eastAsiaTheme="majorEastAsia" w:hAnsiTheme="majorHAnsi" w:cstheme="majorBidi"/>
+      <w:b/>
+      <w:bCs/>
+      <w:i/>
+      <w:iCs/>
+      <w:color w:val="4F81BD" w:themeColor="accent1"/>
+    </w:rPr>
+  </w:style>
   <w:style w:type="character" w:default="1" w:styleId="Policepardfaut">
     <w:name w:val="Default Paragraph Font"/>
     <w:uiPriority w:val="1"/>
@@ -1085,6 +2399,47 @@
     <w:rPr>
       <w:lang w:val="fr-CA"/>
     </w:rPr>
+  </w:style>
+  <w:style w:type="character" w:customStyle="1" w:styleId="Titre3Car">
+    <w:name w:val="Titre 3 Car"/>
+    <w:basedOn w:val="Policepardfaut"/>
+    <w:link w:val="Titre3"/>
+    <w:uiPriority w:val="9"/>
+    <w:rsid w:val="00BB0BDD"/>
+    <w:rPr>
+      <w:rFonts w:asciiTheme="majorHAnsi" w:eastAsiaTheme="majorEastAsia" w:hAnsiTheme="majorHAnsi" w:cstheme="majorBidi"/>
+      <w:b/>
+      <w:bCs/>
+      <w:color w:val="4F81BD" w:themeColor="accent1"/>
+      <w:lang w:val="fr-CA"/>
+    </w:rPr>
+  </w:style>
+  <w:style w:type="character" w:customStyle="1" w:styleId="Titre4Car">
+    <w:name w:val="Titre 4 Car"/>
+    <w:basedOn w:val="Policepardfaut"/>
+    <w:link w:val="Titre4"/>
+    <w:uiPriority w:val="9"/>
+    <w:rsid w:val="00BB0BDD"/>
+    <w:rPr>
+      <w:rFonts w:asciiTheme="majorHAnsi" w:eastAsiaTheme="majorEastAsia" w:hAnsiTheme="majorHAnsi" w:cstheme="majorBidi"/>
+      <w:b/>
+      <w:bCs/>
+      <w:i/>
+      <w:iCs/>
+      <w:color w:val="4F81BD" w:themeColor="accent1"/>
+      <w:lang w:val="fr-CA"/>
+    </w:rPr>
+  </w:style>
+  <w:style w:type="paragraph" w:styleId="Paragraphedeliste">
+    <w:name w:val="List Paragraph"/>
+    <w:basedOn w:val="Normal"/>
+    <w:uiPriority w:val="34"/>
+    <w:qFormat/>
+    <w:rsid w:val="00BB0BDD"/>
+    <w:pPr>
+      <w:ind w:left="720"/>
+      <w:contextualSpacing/>
+    </w:pPr>
   </w:style>
 </w:styles>
 </file>

</xml_diff>